<commit_message>
kleine fix voor IA
</commit_message>
<xml_diff>
--- a/Sjablonen/BP_interventieadvies_complex.docx
+++ b/Sjablonen/BP_interventieadvies_complex.docx
@@ -1513,42 +1513,6 @@
       </w:r>
       <w:bookmarkEnd w:id="1"/>
     </w:p>
-    <w:sdt>
-      <w:sdtPr>
-        <w:rPr>
-          <w:lang w:val="en-GB"/>
-        </w:rPr>
-        <w:alias w:val="Algemeen Context"/>
-        <w:tag w:val="typ hier"/>
-        <w:id w:val="306984197"/>
-        <w:placeholder>
-          <w:docPart w:val="EC50AACC616344F6A72BDABE78747E86"/>
-        </w:placeholder>
-        <w:showingPlcHdr/>
-        <w15:color w:val="000000"/>
-        <w:text w:multiLine="1"/>
-      </w:sdtPr>
-      <w:sdtContent>
-        <w:p>
-          <w:r>
-            <w:rPr>
-              <w:rStyle w:val="Tekstvantijdelijkeaanduiding"/>
-            </w:rPr>
-            <w:t>Klik of tik om tekst in te voeren.</w:t>
-          </w:r>
-        </w:p>
-      </w:sdtContent>
-    </w:sdt>
-    <w:p>
-      <w:pPr>
-        <w:pStyle w:val="Kop2"/>
-      </w:pPr>
-      <w:bookmarkStart w:id="1" w:name="_Toc198502594"/>
-      <w:r>
-        <w:t xml:space="preserve">Deskundige</w:t>
-      </w:r>
-      <w:bookmarkEnd w:id="1"/>
-    </w:p>
     <w:p>
       <w:pPr>
         <w:rPr>
@@ -1563,6 +1527,191 @@
                 <wp:extent cx="6419850" cy="704850"/>
                 <wp:effectExtent l="0" t="0" r="19050" b="12700"/>
                 <wp:docPr id="1002" name="Rechthoek: afgeronde hoeken 1"/>
+                <wp:cNvGraphicFramePr/>
+                <a:graphic xmlns:a="http://schemas.openxmlformats.org/drawingml/2006/main">
+                  <a:graphicData uri="http://schemas.microsoft.com/office/word/2010/wordprocessingShape">
+                    <wps:wsp>
+                      <wps:cNvSpPr/>
+                      <wps:spPr>
+                        <a:xfrm>
+                          <a:off x="685800" y="3028950"/>
+                          <a:ext cx="6419850" cy="704850"/>
+                        </a:xfrm>
+                        <a:prstGeom prst="roundRect">
+                          <a:avLst>
+                            <a:gd name="adj" fmla="val 0"/>
+                          </a:avLst>
+                        </a:prstGeom>
+                        <a:solidFill>
+                          <a:srgbClr val="B9DFEB"/>
+                        </a:solidFill>
+                        <a:ln>
+                          <a:solidFill>
+                            <a:srgbClr val="90AEB7"/>
+                          </a:solidFill>
+                        </a:ln>
+                      </wps:spPr>
+                      <wps:style>
+                        <a:lnRef idx="2">
+                          <a:schemeClr val="accent1">
+                            <a:shade val="15000"/>
+                          </a:schemeClr>
+                        </a:lnRef>
+                        <a:fillRef idx="1">
+                          <a:schemeClr val="accent1"/>
+                        </a:fillRef>
+                        <a:effectRef idx="0">
+                          <a:schemeClr val="accent1"/>
+                        </a:effectRef>
+                        <a:fontRef idx="minor">
+                          <a:schemeClr val="lt1"/>
+                        </a:fontRef>
+                      </wps:style>
+                      <wps:txbx>
+                        <w:txbxContent>
+                          <w:p>
+                            <w:pPr>
+                              <w:rPr>
+                                <w:b/>
+                                <w:bCs/>
+                                <w:color w:val="747474" w:themeColor="background2" w:themeShade="80"/>
+                              </w:rPr>
+                            </w:pPr>
+                            <w:r>
+                              <w:rPr>
+                                <w:b/>
+                                <w:bCs/>
+                                <w:color w:val="747474" w:themeColor="background2" w:themeShade="80"/>
+                              </w:rPr>
+                              <w:t xml:space="preserve">Controleer altijd of de context juist is (arbeidsrechtelijk, civielrechtelijk, bestuursrechtelijk,...) en verbeter deze waar nodig. Ook kan hier een korte schets van de toedracht tot het onderzoek gegeven worden.</w:t>
+                            </w:r>
+                          </w:p>
+                        </w:txbxContent>
+                      </wps:txbx>
+                      <wps:bodyPr rot="0" spcFirstLastPara="0" vertOverflow="overflow" horzOverflow="overflow" vert="horz" wrap="square" lIns="91440" tIns="45720" rIns="91440" bIns="45720" numCol="1" spcCol="0" rtlCol="0" fromWordArt="0" anchor="ctr" anchorCtr="0" forceAA="0" compatLnSpc="1">
+                        <a:prstTxWarp prst="textNoShape">
+                          <a:avLst/>
+                        </a:prstTxWarp>
+                        <a:spAutoFit/>
+                      </wps:bodyPr>
+                    </wps:wsp>
+                  </a:graphicData>
+                </a:graphic>
+              </wp:inline>
+            </w:drawing>
+          </mc:Choice>
+          <mc:Fallback>
+            <w:pict>
+              <v:roundrect w14:anchorId="5ED27FE0" id="Rechthoek: afgeronde hoeken 1" o:spid="_x0000_s1026" style="width:505.5pt;height:55.5pt;visibility:visible;mso-wrap-style:square;mso-left-percent:-10001;mso-top-percent:-10001;mso-position-horizontal:absolute;mso-position-horizontal-relative:char;mso-position-vertical:absolute;mso-position-vertical-relative:line;mso-left-percent:-10001;mso-top-percent:-10001;v-text-anchor:middle" arcsize="0" o:gfxdata="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" fillcolor="#b9dfeb" strokecolor="#90aeb7" strokeweight="1.5pt">
+                <v:textbox style="mso-fit-shape-to-text:t">
+                  <w:txbxContent>
+                    <w:p>
+                      <w:pPr>
+                        <w:rPr>
+                          <w:b/>
+                          <w:bCs/>
+                          <w:color w:val="747474" w:themeColor="background2" w:themeShade="80"/>
+                        </w:rPr>
+                      </w:pPr>
+                      <w:r>
+                        <w:rPr>
+                          <w:b/>
+                          <w:bCs/>
+                          <w:color w:val="747474" w:themeColor="background2" w:themeShade="80"/>
+                        </w:rPr>
+                        <w:t xml:space="preserve">Controleer altijd of de context juist is (arbeidsrechtelijk, civielrechtelijk, bestuursrechtelijk,...) en verbeter deze waar nodig. Ook kan hier een korte schets van de toedracht tot het onderzoek gegeven worden.</w:t>
+                      </w:r>
+                    </w:p>
+                  </w:txbxContent>
+                </v:textbox>
+                <w10:anchorlock/>
+              </v:roundrect>
+            </w:pict>
+          </mc:Fallback>
+        </mc:AlternateContent>
+      </w:r>
+    </w:p>
+    <w:sdt>
+      <w:sdtPr>
+        <w:rPr>
+          <w:lang w:val="en-GB"/>
+        </w:rPr>
+        <w:alias w:val="Algemeen.Context"/>
+        <w:tag w:val="typ hier"/>
+        <w:id w:val="-1045519528"/>
+        <w:placeholder>
+          <w:docPart w:val="1800BD9AA5854DE2BA68DABAC445F6D2"/>
+        </w:placeholder>
+        <w:showingPlcHdr/>
+        <w15:color w:val="000000"/>
+        <w:text w:multiLine="1"/>
+      </w:sdtPr>
+      <w:sdtContent>
+        <w:p>
+          <w:r>
+            <w:rPr>
+              <w:rStyle w:val="Tekstvantijdelijkeaanduiding"/>
+            </w:rPr>
+            <w:t>Klik of tik om tekst in te voeren.</w:t>
+          </w:r>
+        </w:p>
+      </w:sdtContent>
+    </w:sdt>
+    <w:p>
+      <w:r>
+        <w:t xml:space="preserve">De rapportage wordt in een arbeidsrechtelijk kader uitgevoerd op verzoek van de werkgever c.q. de bedrijfsarts van betrokkene. Het doel van het onderzoek is de bedrijfsarts te informeren over de inzet van interventie en/of behandeling met als doel duurzame inzetbaarheid van betrokkene die werknemer is</w:t>
+      </w:r>
+    </w:p>
+    <w:sdt>
+      <w:sdtPr>
+        <w:rPr>
+          <w:lang w:val="en-GB"/>
+        </w:rPr>
+        <w:alias w:val="Algemeen.Context"/>
+        <w:tag w:val="typ hier"/>
+        <w:id w:val="357712036"/>
+        <w:placeholder>
+          <w:docPart w:val="0B6B684DC07F47BAAA790ACAAD992BE1"/>
+        </w:placeholder>
+        <w:showingPlcHdr/>
+        <w15:color w:val="000000"/>
+        <w:text w:multiLine="1"/>
+      </w:sdtPr>
+      <w:sdtContent>
+        <w:p>
+          <w:r>
+            <w:rPr>
+              <w:rStyle w:val="Tekstvantijdelijkeaanduiding"/>
+            </w:rPr>
+            <w:t>Klik of tik om tekst in te voeren.</w:t>
+          </w:r>
+        </w:p>
+      </w:sdtContent>
+    </w:sdt>
+    <w:p>
+      <w:pPr>
+        <w:pStyle w:val="Kop2"/>
+      </w:pPr>
+      <w:bookmarkStart w:id="1" w:name="_Toc198502594"/>
+      <w:r>
+        <w:t xml:space="preserve">Deskundige</w:t>
+      </w:r>
+      <w:bookmarkEnd w:id="1"/>
+    </w:p>
+    <w:p>
+      <w:pPr>
+        <w:rPr>
+          <w:lang w:val="en-GB"/>
+        </w:rPr>
+      </w:pPr>
+      <w:r>
+        <mc:AlternateContent>
+          <mc:Choice Requires="wps">
+            <w:drawing>
+              <wp:inline distT="0" distB="0" distL="0" distR="0" wp14:anchorId="5ED27FE0" wp14:editId="3B8B307F">
+                <wp:extent cx="6419850" cy="704850"/>
+                <wp:effectExtent l="0" t="0" r="19050" b="12700"/>
+                <wp:docPr id="1003" name="Rechthoek: afgeronde hoeken 1"/>
                 <wp:cNvGraphicFramePr/>
                 <a:graphic xmlns:a="http://schemas.openxmlformats.org/drawingml/2006/main">
                   <a:graphicData uri="http://schemas.microsoft.com/office/word/2010/wordprocessingShape">
@@ -1747,7 +1896,7 @@
               <wp:inline distT="0" distB="0" distL="0" distR="0" wp14:anchorId="5ED27FE0" wp14:editId="3B8B307F">
                 <wp:extent cx="6419850" cy="704850"/>
                 <wp:effectExtent l="0" t="0" r="19050" b="12700"/>
-                <wp:docPr id="1003" name="Rechthoek: afgeronde hoeken 1"/>
+                <wp:docPr id="1004" name="Rechthoek: afgeronde hoeken 1"/>
                 <wp:cNvGraphicFramePr/>
                 <a:graphic xmlns:a="http://schemas.openxmlformats.org/drawingml/2006/main">
                   <a:graphicData uri="http://schemas.microsoft.com/office/word/2010/wordprocessingShape">
@@ -2063,16 +2212,29 @@
       </w:r>
       <w:bookmarkEnd w:id="1"/>
     </w:p>
+    <w:p>
+      <w:r>
+        <w:t xml:space="preserve">Betrokkene wordt in de gelegenheid gesteld om feitelijke onjuistheden te corrigeren.</w:t>
+        <w:br/>
+        <w:t xml:space="preserve">Het concept rapport werd daartoe op [DATUM] aan betrokkene toegestuurd met het verzoek vóór [DATUM_2] te reageren.</w:t>
+        <w:br/>
+        <w:t xml:space="preserve">De termijn werd op verzoek van betrokkene éénmalig verlengd tot [DATUM_3]</w:t>
+        <w:br/>
+        <w:t xml:space="preserve">Betrokkene reageerde niet voor het verlopen van de de termijn, ik ben er daarom van uit gegaan dat er geen feitelijke onjuistheden waren.</w:t>
+        <w:br/>
+        <w:t xml:space="preserve">Betrokkene reageerde voor het verlopen van de termijn. Ik heb de reactie bekeken en waar aangewezen correcties uitgevoerd.</w:t>
+      </w:r>
+    </w:p>
     <w:sdt>
       <w:sdtPr>
         <w:rPr>
           <w:lang w:val="en-GB"/>
         </w:rPr>
-        <w:alias w:val="Algemeen Correcties"/>
+        <w:alias w:val="Algemeen.Correcties"/>
         <w:tag w:val="typ hier"/>
-        <w:id w:val="306984197"/>
+        <w:id w:val="357712036"/>
         <w:placeholder>
-          <w:docPart w:val="EC50AACC616344F6A72BDABE78747E86"/>
+          <w:docPart w:val="0B6B684DC07F47BAAA790ACAAD992BE1"/>
         </w:placeholder>
         <w:showingPlcHdr/>
         <w15:color w:val="000000"/>
@@ -2099,16 +2261,25 @@
       </w:r>
       <w:bookmarkEnd w:id="1"/>
     </w:p>
+    <w:p>
+      <w:r>
+        <w:t xml:space="preserve">Het inzage- en blokkeringsrecht zijn van toepassing. Betrokkene heeft op [DATUM] ter inzage het definitieve rapport toegestuurd gekregen. Aan betrokkene werd daarbij verzocht om voor [DATUM_2] kenbaar te maken of hij/zij akkoord gaat met verzending van de rapportage.</w:t>
+        <w:br/>
+        <w:t xml:space="preserve">Betrokkene reageerde op [DATUM_3] op dit verzoek en gaf daarbij aan dat het rapport WEL/NIET geblokkeerd was. Het rapport is daartoe [NIET VERZONDEN/VERZONDEN AAN DE OPDRACHTGEVER OP DATUM_4]</w:t>
+        <w:br/>
+        <w:t xml:space="preserve">Betrokkene reageerde niet binnen de daartoe afgesproken termijn, het rapport wordt daarom als geblokkeerd beschouwd en opdrachtgever werd daarvan op [DATUM_4] op de hoogte gesteld.</w:t>
+      </w:r>
+    </w:p>
     <w:sdt>
       <w:sdtPr>
         <w:rPr>
           <w:lang w:val="en-GB"/>
         </w:rPr>
-        <w:alias w:val="Algemeen Inzage- en blokkering"/>
+        <w:alias w:val="Algemeen.Inzage- en blokkering"/>
         <w:tag w:val="typ hier"/>
-        <w:id w:val="306984197"/>
+        <w:id w:val="357712036"/>
         <w:placeholder>
-          <w:docPart w:val="EC50AACC616344F6A72BDABE78747E86"/>
+          <w:docPart w:val="0B6B684DC07F47BAAA790ACAAD992BE1"/>
         </w:placeholder>
         <w:showingPlcHdr/>
         <w15:color w:val="000000"/>
@@ -2135,16 +2306,21 @@
       </w:r>
       <w:bookmarkEnd w:id="1"/>
     </w:p>
+    <w:p>
+      <w:r>
+        <w:t xml:space="preserve">Na verzending van het definitieve rapport zijn zowel opdrachtgever als betrokkene in de gelegenheid gesteld om commentaren en eventuele aanvullende vragen aan te leveren. Aanvullende vragen worden uitsluitend in behandeling genomen waar die duidelijk vragen om verheldering van de werkwijze of de onderbouwing. De termijn voor het aanleveren van commentaar verloopt op [DATUM]. De deskundige reageert daarna éénmaal op de commentaren van zowel opdrachtgever als betrokkene. Na deze reactie wordt het onderzoek definitief afgerond.</w:t>
+      </w:r>
+    </w:p>
     <w:sdt>
       <w:sdtPr>
         <w:rPr>
           <w:lang w:val="en-GB"/>
         </w:rPr>
-        <w:alias w:val="Algemeen Commentaar"/>
+        <w:alias w:val="Algemeen.Commentaar"/>
         <w:tag w:val="typ hier"/>
-        <w:id w:val="306984197"/>
+        <w:id w:val="357712036"/>
         <w:placeholder>
-          <w:docPart w:val="EC50AACC616344F6A72BDABE78747E86"/>
+          <w:docPart w:val="0B6B684DC07F47BAAA790ACAAD992BE1"/>
         </w:placeholder>
         <w:showingPlcHdr/>
         <w15:color w:val="000000"/>
@@ -2195,7 +2371,7 @@
               <wp:inline distT="0" distB="0" distL="0" distR="0" wp14:anchorId="5ED27FE0" wp14:editId="3B8B307F">
                 <wp:extent cx="6419850" cy="704850"/>
                 <wp:effectExtent l="0" t="0" r="19050" b="12700"/>
-                <wp:docPr id="1004" name="Rechthoek: afgeronde hoeken 1"/>
+                <wp:docPr id="1005" name="Rechthoek: afgeronde hoeken 1"/>
                 <wp:cNvGraphicFramePr/>
                 <a:graphic xmlns:a="http://schemas.openxmlformats.org/drawingml/2006/main">
                   <a:graphicData uri="http://schemas.microsoft.com/office/word/2010/wordprocessingShape">
@@ -2519,7 +2695,7 @@
               <wp:inline distT="0" distB="0" distL="0" distR="0" wp14:anchorId="5ED27FE0" wp14:editId="3B8B307F">
                 <wp:extent cx="6419850" cy="704850"/>
                 <wp:effectExtent l="0" t="0" r="19050" b="12700"/>
-                <wp:docPr id="1005" name="Rechthoek: afgeronde hoeken 1"/>
+                <wp:docPr id="1006" name="Rechthoek: afgeronde hoeken 1"/>
                 <wp:cNvGraphicFramePr/>
                 <a:graphic xmlns:a="http://schemas.openxmlformats.org/drawingml/2006/main">
                   <a:graphicData uri="http://schemas.microsoft.com/office/word/2010/wordprocessingShape">
@@ -2905,7 +3081,7 @@
               <wp:inline distT="0" distB="0" distL="0" distR="0" wp14:anchorId="2DFB4C4C" wp14:editId="26204442">
                 <wp:extent cx="6372225" cy="377921"/>
                 <wp:effectExtent l="0" t="0" r="28575" b="27305"/>
-                <wp:docPr id="1006" name="Rechthoek: afgeronde hoeken 1"/>
+                <wp:docPr id="1007" name="Rechthoek: afgeronde hoeken 1"/>
                 <wp:cNvGraphicFramePr/>
                 <a:graphic xmlns:a="http://schemas.openxmlformats.org/drawingml/2006/main">
                   <a:graphicData uri="http://schemas.microsoft.com/office/word/2010/wordprocessingShape">
@@ -3053,7 +3229,7 @@
               <wp:inline distT="0" distB="0" distL="0" distR="0" wp14:anchorId="2DFB4C4C" wp14:editId="26204442">
                 <wp:extent cx="6372225" cy="377921"/>
                 <wp:effectExtent l="0" t="0" r="28575" b="27305"/>
-                <wp:docPr id="1007" name="Rechthoek: afgeronde hoeken 1"/>
+                <wp:docPr id="1008" name="Rechthoek: afgeronde hoeken 1"/>
                 <wp:cNvGraphicFramePr/>
                 <a:graphic xmlns:a="http://schemas.openxmlformats.org/drawingml/2006/main">
                   <a:graphicData uri="http://schemas.microsoft.com/office/word/2010/wordprocessingShape">
@@ -3235,7 +3411,7 @@
               <wp:inline distT="0" distB="0" distL="0" distR="0" wp14:anchorId="2DFB4C4C" wp14:editId="26204442">
                 <wp:extent cx="6372225" cy="377921"/>
                 <wp:effectExtent l="0" t="0" r="28575" b="27305"/>
-                <wp:docPr id="1008" name="Rechthoek: afgeronde hoeken 1"/>
+                <wp:docPr id="1009" name="Rechthoek: afgeronde hoeken 1"/>
                 <wp:cNvGraphicFramePr/>
                 <a:graphic xmlns:a="http://schemas.openxmlformats.org/drawingml/2006/main">
                   <a:graphicData uri="http://schemas.microsoft.com/office/word/2010/wordprocessingShape">
@@ -3417,7 +3593,7 @@
               <wp:inline distT="0" distB="0" distL="0" distR="0" wp14:anchorId="2DFB4C4C" wp14:editId="26204442">
                 <wp:extent cx="6372225" cy="377921"/>
                 <wp:effectExtent l="0" t="0" r="28575" b="27305"/>
-                <wp:docPr id="1009" name="Rechthoek: afgeronde hoeken 1"/>
+                <wp:docPr id="1010" name="Rechthoek: afgeronde hoeken 1"/>
                 <wp:cNvGraphicFramePr/>
                 <a:graphic xmlns:a="http://schemas.openxmlformats.org/drawingml/2006/main">
                   <a:graphicData uri="http://schemas.microsoft.com/office/word/2010/wordprocessingShape">
@@ -3735,7 +3911,7 @@
               <wp:inline distT="0" distB="0" distL="0" distR="0" wp14:anchorId="2DFB4C4C" wp14:editId="26204442">
                 <wp:extent cx="6372225" cy="377921"/>
                 <wp:effectExtent l="0" t="0" r="28575" b="27305"/>
-                <wp:docPr id="1010" name="Rechthoek: afgeronde hoeken 1"/>
+                <wp:docPr id="1011" name="Rechthoek: afgeronde hoeken 1"/>
                 <wp:cNvGraphicFramePr/>
                 <a:graphic xmlns:a="http://schemas.openxmlformats.org/drawingml/2006/main">
                   <a:graphicData uri="http://schemas.microsoft.com/office/word/2010/wordprocessingShape">
@@ -4215,7 +4391,7 @@
               <wp:inline distT="0" distB="0" distL="0" distR="0" wp14:anchorId="5ED27FE0" wp14:editId="3B8B307F">
                 <wp:extent cx="6419850" cy="704850"/>
                 <wp:effectExtent l="0" t="0" r="19050" b="12700"/>
-                <wp:docPr id="1011" name="Rechthoek: afgeronde hoeken 1"/>
+                <wp:docPr id="1012" name="Rechthoek: afgeronde hoeken 1"/>
                 <wp:cNvGraphicFramePr/>
                 <a:graphic xmlns:a="http://schemas.openxmlformats.org/drawingml/2006/main">
                   <a:graphicData uri="http://schemas.microsoft.com/office/word/2010/wordprocessingShape">
@@ -4363,7 +4539,7 @@
               <wp:inline distT="0" distB="0" distL="0" distR="0" wp14:anchorId="2DFB4C4C" wp14:editId="26204442">
                 <wp:extent cx="6372225" cy="377921"/>
                 <wp:effectExtent l="0" t="0" r="28575" b="27305"/>
-                <wp:docPr id="1012" name="Rechthoek: afgeronde hoeken 1"/>
+                <wp:docPr id="1013" name="Rechthoek: afgeronde hoeken 1"/>
                 <wp:cNvGraphicFramePr/>
                 <a:graphic xmlns:a="http://schemas.openxmlformats.org/drawingml/2006/main">
                   <a:graphicData uri="http://schemas.microsoft.com/office/word/2010/wordprocessingShape">
@@ -4579,7 +4755,7 @@
               <wp:inline distT="0" distB="0" distL="0" distR="0" wp14:anchorId="2DFB4C4C" wp14:editId="26204442">
                 <wp:extent cx="6372225" cy="377921"/>
                 <wp:effectExtent l="0" t="0" r="28575" b="27305"/>
-                <wp:docPr id="1013" name="Rechthoek: afgeronde hoeken 1"/>
+                <wp:docPr id="1014" name="Rechthoek: afgeronde hoeken 1"/>
                 <wp:cNvGraphicFramePr/>
                 <a:graphic xmlns:a="http://schemas.openxmlformats.org/drawingml/2006/main">
                   <a:graphicData uri="http://schemas.microsoft.com/office/word/2010/wordprocessingShape">
@@ -4795,7 +4971,7 @@
               <wp:inline distT="0" distB="0" distL="0" distR="0" wp14:anchorId="2DFB4C4C" wp14:editId="26204442">
                 <wp:extent cx="6372225" cy="377921"/>
                 <wp:effectExtent l="0" t="0" r="28575" b="27305"/>
-                <wp:docPr id="1014" name="Rechthoek: afgeronde hoeken 1"/>
+                <wp:docPr id="1015" name="Rechthoek: afgeronde hoeken 1"/>
                 <wp:cNvGraphicFramePr/>
                 <a:graphic xmlns:a="http://schemas.openxmlformats.org/drawingml/2006/main">
                   <a:graphicData uri="http://schemas.microsoft.com/office/word/2010/wordprocessingShape">
@@ -5011,7 +5187,7 @@
               <wp:inline distT="0" distB="0" distL="0" distR="0" wp14:anchorId="2DFB4C4C" wp14:editId="26204442">
                 <wp:extent cx="6372225" cy="377921"/>
                 <wp:effectExtent l="0" t="0" r="28575" b="27305"/>
-                <wp:docPr id="1015" name="Rechthoek: afgeronde hoeken 1"/>
+                <wp:docPr id="1016" name="Rechthoek: afgeronde hoeken 1"/>
                 <wp:cNvGraphicFramePr/>
                 <a:graphic xmlns:a="http://schemas.openxmlformats.org/drawingml/2006/main">
                   <a:graphicData uri="http://schemas.microsoft.com/office/word/2010/wordprocessingShape">
@@ -5233,7 +5409,7 @@
               <wp:inline distT="0" distB="0" distL="0" distR="0" wp14:anchorId="5ED27FE0" wp14:editId="3B8B307F">
                 <wp:extent cx="6419850" cy="704850"/>
                 <wp:effectExtent l="0" t="0" r="19050" b="12700"/>
-                <wp:docPr id="1016" name="Rechthoek: afgeronde hoeken 1"/>
+                <wp:docPr id="1017" name="Rechthoek: afgeronde hoeken 1"/>
                 <wp:cNvGraphicFramePr/>
                 <a:graphic xmlns:a="http://schemas.openxmlformats.org/drawingml/2006/main">
                   <a:graphicData uri="http://schemas.microsoft.com/office/word/2010/wordprocessingShape">
@@ -6043,7 +6219,7 @@
               <wp:inline distT="0" distB="0" distL="0" distR="0" wp14:anchorId="2DFB4C4C" wp14:editId="26204442">
                 <wp:extent cx="6372225" cy="377921"/>
                 <wp:effectExtent l="0" t="0" r="28575" b="27305"/>
-                <wp:docPr id="1017" name="Rechthoek: afgeronde hoeken 1"/>
+                <wp:docPr id="1018" name="Rechthoek: afgeronde hoeken 1"/>
                 <wp:cNvGraphicFramePr/>
                 <a:graphic xmlns:a="http://schemas.openxmlformats.org/drawingml/2006/main">
                   <a:graphicData uri="http://schemas.microsoft.com/office/word/2010/wordprocessingShape">
@@ -6191,7 +6367,7 @@
               <wp:inline distT="0" distB="0" distL="0" distR="0" wp14:anchorId="2DFB4C4C" wp14:editId="26204442">
                 <wp:extent cx="6372225" cy="377921"/>
                 <wp:effectExtent l="0" t="0" r="28575" b="27305"/>
-                <wp:docPr id="1018" name="Rechthoek: afgeronde hoeken 1"/>
+                <wp:docPr id="1019" name="Rechthoek: afgeronde hoeken 1"/>
                 <wp:cNvGraphicFramePr/>
                 <a:graphic xmlns:a="http://schemas.openxmlformats.org/drawingml/2006/main">
                   <a:graphicData uri="http://schemas.microsoft.com/office/word/2010/wordprocessingShape">
@@ -6339,7 +6515,7 @@
               <wp:inline distT="0" distB="0" distL="0" distR="0" wp14:anchorId="2DFB4C4C" wp14:editId="26204442">
                 <wp:extent cx="6372225" cy="377921"/>
                 <wp:effectExtent l="0" t="0" r="28575" b="27305"/>
-                <wp:docPr id="1019" name="Rechthoek: afgeronde hoeken 1"/>
+                <wp:docPr id="1020" name="Rechthoek: afgeronde hoeken 1"/>
                 <wp:cNvGraphicFramePr/>
                 <a:graphic xmlns:a="http://schemas.openxmlformats.org/drawingml/2006/main">
                   <a:graphicData uri="http://schemas.microsoft.com/office/word/2010/wordprocessingShape">
@@ -6521,7 +6697,7 @@
               <wp:inline distT="0" distB="0" distL="0" distR="0" wp14:anchorId="2DFB4C4C" wp14:editId="26204442">
                 <wp:extent cx="6372225" cy="377921"/>
                 <wp:effectExtent l="0" t="0" r="28575" b="27305"/>
-                <wp:docPr id="1020" name="Rechthoek: afgeronde hoeken 1"/>
+                <wp:docPr id="1021" name="Rechthoek: afgeronde hoeken 1"/>
                 <wp:cNvGraphicFramePr/>
                 <a:graphic xmlns:a="http://schemas.openxmlformats.org/drawingml/2006/main">
                   <a:graphicData uri="http://schemas.microsoft.com/office/word/2010/wordprocessingShape">
@@ -6737,7 +6913,7 @@
               <wp:inline distT="0" distB="0" distL="0" distR="0" wp14:anchorId="2DFB4C4C" wp14:editId="26204442">
                 <wp:extent cx="6372225" cy="377921"/>
                 <wp:effectExtent l="0" t="0" r="28575" b="27305"/>
-                <wp:docPr id="1021" name="Rechthoek: afgeronde hoeken 1"/>
+                <wp:docPr id="1022" name="Rechthoek: afgeronde hoeken 1"/>
                 <wp:cNvGraphicFramePr/>
                 <a:graphic xmlns:a="http://schemas.openxmlformats.org/drawingml/2006/main">
                   <a:graphicData uri="http://schemas.microsoft.com/office/word/2010/wordprocessingShape">
@@ -7174,6 +7350,197 @@
         <w:id w:val="103855533"/>
         <w:placeholder>
           <w:docPart w:val="D13CDA7F83C4477B9378E193AD976918"/>
+        </w:placeholder>
+        <w:showingPlcHdr/>
+        <w15:color w:val="000000"/>
+        <w:text w:multiLine="1"/>
+      </w:sdtPr>
+      <w:sdtContent>
+        <w:p>
+          <w:r>
+            <w:rPr>
+              <w:rStyle w:val="Tekstvantijdelijkeaanduiding"/>
+            </w:rPr>
+            <w:t>Klik of tik om tekst in te voeren.</w:t>
+          </w:r>
+        </w:p>
+      </w:sdtContent>
+    </w:sdt>
+    <w:p>
+      <w:pPr>
+        <w:pStyle w:val="Kop1"/>
+      </w:pPr>
+      <w:bookmarkStart w:id="0" w:name="_Toc198502593"/>
+      <w:r>
+        <w:lastRenderedPageBreak/>
+        <w:t xml:space="preserve">Advies voor interventie</w:t>
+      </w:r>
+      <w:bookmarkEnd w:id="0"/>
+    </w:p>
+    <w:p>
+      <w:pPr>
+        <w:pStyle w:val="Kop2"/>
+      </w:pPr>
+      <w:bookmarkStart w:id="1" w:name="_Toc198502594"/>
+      <w:r>
+        <w:t xml:space="preserve">Belangrijkste focus voor interventie</w:t>
+      </w:r>
+      <w:bookmarkEnd w:id="1"/>
+    </w:p>
+    <w:sdt>
+      <w:sdtPr>
+        <w:rPr>
+          <w:lang w:val="en-GB"/>
+        </w:rPr>
+        <w:alias w:val="Advies voor interventie Belangrijkste focus voor interventie"/>
+        <w:tag w:val="typ hier"/>
+        <w:id w:val="306984197"/>
+        <w:placeholder>
+          <w:docPart w:val="EC50AACC616344F6A72BDABE78747E86"/>
+        </w:placeholder>
+        <w:showingPlcHdr/>
+        <w15:color w:val="000000"/>
+        <w:text w:multiLine="1"/>
+      </w:sdtPr>
+      <w:sdtContent>
+        <w:p>
+          <w:r>
+            <w:rPr>
+              <w:rStyle w:val="Tekstvantijdelijkeaanduiding"/>
+            </w:rPr>
+            <w:t>Klik of tik om tekst in te voeren.</w:t>
+          </w:r>
+        </w:p>
+      </w:sdtContent>
+    </w:sdt>
+    <w:p>
+      <w:pPr>
+        <w:pStyle w:val="Kop2"/>
+      </w:pPr>
+      <w:bookmarkStart w:id="1" w:name="_Toc198502594"/>
+      <w:r>
+        <w:t xml:space="preserve">Type interventie of behandeling</w:t>
+      </w:r>
+      <w:bookmarkEnd w:id="1"/>
+    </w:p>
+    <w:sdt>
+      <w:sdtPr>
+        <w:rPr>
+          <w:lang w:val="en-GB"/>
+        </w:rPr>
+        <w:alias w:val="Advies voor interventie Type interventie of behandeling"/>
+        <w:tag w:val="typ hier"/>
+        <w:id w:val="306984197"/>
+        <w:placeholder>
+          <w:docPart w:val="EC50AACC616344F6A72BDABE78747E86"/>
+        </w:placeholder>
+        <w:showingPlcHdr/>
+        <w15:color w:val="000000"/>
+        <w:text w:multiLine="1"/>
+      </w:sdtPr>
+      <w:sdtContent>
+        <w:p>
+          <w:r>
+            <w:rPr>
+              <w:rStyle w:val="Tekstvantijdelijkeaanduiding"/>
+            </w:rPr>
+            <w:t>Klik of tik om tekst in te voeren.</w:t>
+          </w:r>
+        </w:p>
+      </w:sdtContent>
+    </w:sdt>
+    <w:p>
+      <w:pPr>
+        <w:pStyle w:val="Kop2"/>
+      </w:pPr>
+      <w:bookmarkStart w:id="1" w:name="_Toc198502594"/>
+      <w:r>
+        <w:t xml:space="preserve">Echelon op basis van complexiteit,ernst,comorbiditeit en risico's</w:t>
+      </w:r>
+      <w:bookmarkEnd w:id="1"/>
+    </w:p>
+    <w:sdt>
+      <w:sdtPr>
+        <w:rPr>
+          <w:lang w:val="en-GB"/>
+        </w:rPr>
+        <w:alias w:val="Advies voor interventie Echelon op basis van complexiteit,ernst,comorbiditeit en risico's"/>
+        <w:tag w:val="typ hier"/>
+        <w:id w:val="306984197"/>
+        <w:placeholder>
+          <w:docPart w:val="EC50AACC616344F6A72BDABE78747E86"/>
+        </w:placeholder>
+        <w:showingPlcHdr/>
+        <w15:color w:val="000000"/>
+        <w:text w:multiLine="1"/>
+      </w:sdtPr>
+      <w:sdtContent>
+        <w:p>
+          <w:r>
+            <w:rPr>
+              <w:rStyle w:val="Tekstvantijdelijkeaanduiding"/>
+            </w:rPr>
+            <w:t>Klik of tik om tekst in te voeren.</w:t>
+          </w:r>
+        </w:p>
+      </w:sdtContent>
+    </w:sdt>
+    <w:p>
+      <w:pPr>
+        <w:pStyle w:val="Kop2"/>
+      </w:pPr>
+      <w:bookmarkStart w:id="1" w:name="_Toc198502594"/>
+      <w:r>
+        <w:t xml:space="preserve">Inschatting van de duur en intensiteit van interventie of behandeling</w:t>
+      </w:r>
+      <w:bookmarkEnd w:id="1"/>
+    </w:p>
+    <w:sdt>
+      <w:sdtPr>
+        <w:rPr>
+          <w:lang w:val="en-GB"/>
+        </w:rPr>
+        <w:alias w:val="Advies voor interventie Inschatting van de duur en intensiteit van interventie of behandeling"/>
+        <w:tag w:val="typ hier"/>
+        <w:id w:val="306984197"/>
+        <w:placeholder>
+          <w:docPart w:val="EC50AACC616344F6A72BDABE78747E86"/>
+        </w:placeholder>
+        <w:showingPlcHdr/>
+        <w15:color w:val="000000"/>
+        <w:text w:multiLine="1"/>
+      </w:sdtPr>
+      <w:sdtContent>
+        <w:p>
+          <w:r>
+            <w:rPr>
+              <w:rStyle w:val="Tekstvantijdelijkeaanduiding"/>
+            </w:rPr>
+            <w:t>Klik of tik om tekst in te voeren.</w:t>
+          </w:r>
+        </w:p>
+      </w:sdtContent>
+    </w:sdt>
+    <w:p>
+      <w:pPr>
+        <w:pStyle w:val="Kop2"/>
+      </w:pPr>
+      <w:bookmarkStart w:id="1" w:name="_Toc198502594"/>
+      <w:r>
+        <w:t xml:space="preserve">Advies</w:t>
+      </w:r>
+      <w:bookmarkEnd w:id="1"/>
+    </w:p>
+    <w:sdt>
+      <w:sdtPr>
+        <w:rPr>
+          <w:lang w:val="en-GB"/>
+        </w:rPr>
+        <w:alias w:val="Advies voor interventie Advies"/>
+        <w:tag w:val="typ hier"/>
+        <w:id w:val="306984197"/>
+        <w:placeholder>
+          <w:docPart w:val="EC50AACC616344F6A72BDABE78747E86"/>
         </w:placeholder>
         <w:showingPlcHdr/>
         <w15:color w:val="000000"/>

</xml_diff>